<commit_message>
Updated React blog with link to react example code
</commit_message>
<xml_diff>
--- a/Blog/Introduction to ReactJS Basics.docx
+++ b/Blog/Introduction to ReactJS Basics.docx
@@ -2309,6 +2309,62 @@
           <w:szCs w:val="24"/>
         </w:rPr>
       </w:pPr>
+      <w:r>
+        <w:rPr>
+          <w:sz w:val="24"/>
+          <w:szCs w:val="24"/>
+        </w:rPr>
+        <w:t xml:space="preserve">There is no better place to learn the secrets of React coding than the </w:t>
+      </w:r>
+      <w:hyperlink r:id="rId7" w:history="1">
+        <w:r>
+          <w:rPr>
+            <w:rStyle w:val="Hyperlink"/>
+            <w:sz w:val="24"/>
+            <w:szCs w:val="24"/>
+          </w:rPr>
+          <w:t>ReactJS website</w:t>
+        </w:r>
+      </w:hyperlink>
+      <w:r>
+        <w:rPr>
+          <w:sz w:val="24"/>
+          <w:szCs w:val="24"/>
+        </w:rPr>
+        <w:t>.</w:t>
+      </w:r>
+    </w:p>
+    <w:p>
+      <w:pPr>
+        <w:rPr>
+          <w:sz w:val="24"/>
+          <w:szCs w:val="24"/>
+        </w:rPr>
+      </w:pPr>
+      <w:r>
+        <w:rPr>
+          <w:sz w:val="24"/>
+          <w:szCs w:val="24"/>
+        </w:rPr>
+        <w:t xml:space="preserve">I have included sample applications in </w:t>
+      </w:r>
+      <w:hyperlink r:id="rId8" w:history="1">
+        <w:r>
+          <w:rPr>
+            <w:rStyle w:val="Hyperlink"/>
+            <w:sz w:val="24"/>
+            <w:szCs w:val="24"/>
+          </w:rPr>
+          <w:t>this repo</w:t>
+        </w:r>
+      </w:hyperlink>
+      <w:r>
+        <w:rPr>
+          <w:sz w:val="24"/>
+          <w:szCs w:val="24"/>
+        </w:rPr>
+        <w:t>.</w:t>
+      </w:r>
       <w:bookmarkStart w:id="0" w:name="_GoBack"/>
       <w:bookmarkEnd w:id="0"/>
     </w:p>

</xml_diff>

<commit_message>
meme additions to blog
</commit_message>
<xml_diff>
--- a/Blog/Introduction to ReactJS Basics.docx
+++ b/Blog/Introduction to ReactJS Basics.docx
@@ -161,6 +161,22 @@
     </w:p>
     <w:p>
       <w:pPr>
+        <w:ind w:firstLine="720"/>
+        <w:rPr>
+          <w:sz w:val="24"/>
+          <w:szCs w:val="24"/>
+        </w:rPr>
+      </w:pPr>
+      <w:r>
+        <w:rPr>
+          <w:sz w:val="24"/>
+          <w:szCs w:val="24"/>
+        </w:rPr>
+        <w:t>ReactJS Pros and Cons</w:t>
+      </w:r>
+    </w:p>
+    <w:p>
+      <w:pPr>
         <w:rPr>
           <w:sz w:val="24"/>
           <w:szCs w:val="24"/>
@@ -173,14 +189,6 @@
         </w:rPr>
         <w:tab/>
       </w:r>
-    </w:p>
-    <w:p>
-      <w:pPr>
-        <w:rPr>
-          <w:sz w:val="24"/>
-          <w:szCs w:val="24"/>
-        </w:rPr>
-      </w:pPr>
     </w:p>
     <w:p>
       <w:pPr>
@@ -366,6 +374,84 @@
           <w:szCs w:val="24"/>
         </w:rPr>
       </w:pPr>
+    </w:p>
+    <w:p>
+      <w:pPr>
+        <w:rPr>
+          <w:sz w:val="24"/>
+          <w:szCs w:val="24"/>
+        </w:rPr>
+      </w:pPr>
+      <w:r>
+        <w:rPr>
+          <w:noProof/>
+          <w:lang w:eastAsia="en-IN" w:bidi="kn-IN"/>
+        </w:rPr>
+        <w:drawing>
+          <wp:inline distT="0" distB="0" distL="0" distR="0">
+            <wp:extent cx="5627226" cy="2910254"/>
+            <wp:effectExtent l="0" t="0" r="0" b="4445"/>
+            <wp:docPr id="2" name="Picture 2" descr="http://blog.theregularguynyc.com/wp-content/uploads/2013/09/But-why-meme-generator-but-why-84103d.jpg"/>
+            <wp:cNvGraphicFramePr>
+              <a:graphicFrameLocks xmlns:a="http://schemas.openxmlformats.org/drawingml/2006/main" noChangeAspect="1"/>
+            </wp:cNvGraphicFramePr>
+            <a:graphic xmlns:a="http://schemas.openxmlformats.org/drawingml/2006/main">
+              <a:graphicData uri="http://schemas.openxmlformats.org/drawingml/2006/picture">
+                <pic:pic xmlns:pic="http://schemas.openxmlformats.org/drawingml/2006/picture">
+                  <pic:nvPicPr>
+                    <pic:cNvPr id="0" name="Picture 6" descr="http://blog.theregularguynyc.com/wp-content/uploads/2013/09/But-why-meme-generator-but-why-84103d.jpg"/>
+                    <pic:cNvPicPr>
+                      <a:picLocks noChangeAspect="1" noChangeArrowheads="1"/>
+                    </pic:cNvPicPr>
+                  </pic:nvPicPr>
+                  <pic:blipFill>
+                    <a:blip r:embed="rId5">
+                      <a:extLst>
+                        <a:ext uri="{28A0092B-C50C-407E-A947-70E740481C1C}">
+                          <a14:useLocalDpi xmlns:a14="http://schemas.microsoft.com/office/drawing/2010/main" val="0"/>
+                        </a:ext>
+                      </a:extLst>
+                    </a:blip>
+                    <a:srcRect/>
+                    <a:stretch>
+                      <a:fillRect/>
+                    </a:stretch>
+                  </pic:blipFill>
+                  <pic:spPr bwMode="auto">
+                    <a:xfrm>
+                      <a:off x="0" y="0"/>
+                      <a:ext cx="5664839" cy="2929707"/>
+                    </a:xfrm>
+                    <a:prstGeom prst="rect">
+                      <a:avLst/>
+                    </a:prstGeom>
+                    <a:noFill/>
+                    <a:ln>
+                      <a:noFill/>
+                    </a:ln>
+                  </pic:spPr>
+                </pic:pic>
+              </a:graphicData>
+            </a:graphic>
+          </wp:inline>
+        </w:drawing>
+      </w:r>
+    </w:p>
+    <w:p>
+      <w:pPr>
+        <w:rPr>
+          <w:sz w:val="24"/>
+          <w:szCs w:val="24"/>
+        </w:rPr>
+      </w:pPr>
+    </w:p>
+    <w:p>
+      <w:pPr>
+        <w:rPr>
+          <w:sz w:val="24"/>
+          <w:szCs w:val="24"/>
+        </w:rPr>
+      </w:pPr>
       <w:r>
         <w:rPr>
           <w:sz w:val="24"/>
@@ -524,9 +610,72 @@
       </w:pPr>
       <w:r>
         <w:rPr>
-          <w:sz w:val="24"/>
-          <w:szCs w:val="24"/>
-        </w:rPr>
+          <w:noProof/>
+          <w:lang w:eastAsia="en-IN" w:bidi="kn-IN"/>
+        </w:rPr>
+        <w:drawing>
+          <wp:inline distT="0" distB="0" distL="0" distR="0">
+            <wp:extent cx="5731510" cy="2653885"/>
+            <wp:effectExtent l="0" t="0" r="2540" b="0"/>
+            <wp:docPr id="7" name="Picture 7" descr="https://www.html5rocks.com/en/tutorials/internals/howbrowserswork/webkitflow.png"/>
+            <wp:cNvGraphicFramePr>
+              <a:graphicFrameLocks xmlns:a="http://schemas.openxmlformats.org/drawingml/2006/main" noChangeAspect="1"/>
+            </wp:cNvGraphicFramePr>
+            <a:graphic xmlns:a="http://schemas.openxmlformats.org/drawingml/2006/main">
+              <a:graphicData uri="http://schemas.openxmlformats.org/drawingml/2006/picture">
+                <pic:pic xmlns:pic="http://schemas.openxmlformats.org/drawingml/2006/picture">
+                  <pic:nvPicPr>
+                    <pic:cNvPr id="0" name="Picture 19" descr="https://www.html5rocks.com/en/tutorials/internals/howbrowserswork/webkitflow.png"/>
+                    <pic:cNvPicPr>
+                      <a:picLocks noChangeAspect="1" noChangeArrowheads="1"/>
+                    </pic:cNvPicPr>
+                  </pic:nvPicPr>
+                  <pic:blipFill>
+                    <a:blip r:embed="rId6">
+                      <a:extLst>
+                        <a:ext uri="{28A0092B-C50C-407E-A947-70E740481C1C}">
+                          <a14:useLocalDpi xmlns:a14="http://schemas.microsoft.com/office/drawing/2010/main" val="0"/>
+                        </a:ext>
+                      </a:extLst>
+                    </a:blip>
+                    <a:srcRect/>
+                    <a:stretch>
+                      <a:fillRect/>
+                    </a:stretch>
+                  </pic:blipFill>
+                  <pic:spPr bwMode="auto">
+                    <a:xfrm>
+                      <a:off x="0" y="0"/>
+                      <a:ext cx="5731510" cy="2653885"/>
+                    </a:xfrm>
+                    <a:prstGeom prst="rect">
+                      <a:avLst/>
+                    </a:prstGeom>
+                    <a:noFill/>
+                    <a:ln>
+                      <a:noFill/>
+                    </a:ln>
+                  </pic:spPr>
+                </pic:pic>
+              </a:graphicData>
+            </a:graphic>
+          </wp:inline>
+        </w:drawing>
+      </w:r>
+    </w:p>
+    <w:p>
+      <w:pPr>
+        <w:rPr>
+          <w:sz w:val="24"/>
+          <w:szCs w:val="24"/>
+        </w:rPr>
+      </w:pPr>
+      <w:r>
+        <w:rPr>
+          <w:sz w:val="24"/>
+          <w:szCs w:val="24"/>
+        </w:rPr>
+        <w:lastRenderedPageBreak/>
         <w:t>Traditional MVC</w:t>
       </w:r>
       <w:r>
@@ -711,7 +860,39 @@
           <w:szCs w:val="21"/>
           <w:lang w:eastAsia="en-IN" w:bidi="kn-IN"/>
         </w:rPr>
-        <w:t xml:space="preserve">    '</w:t>
+        <w:t xml:space="preserve">    </w:t>
+      </w:r>
+      <w:r>
+        <w:rPr>
+          <w:rFonts w:ascii="Consolas" w:eastAsia="Times New Roman" w:hAnsi="Consolas" w:cs="Times New Roman"/>
+          <w:color w:val="808080"/>
+          <w:sz w:val="21"/>
+          <w:szCs w:val="21"/>
+          <w:lang w:eastAsia="en-IN" w:bidi="kn-IN"/>
+        </w:rPr>
+        <w:t>&lt;</w:t>
+      </w:r>
+      <w:proofErr w:type="gramStart"/>
+      <w:r>
+        <w:rPr>
+          <w:rFonts w:ascii="Consolas" w:eastAsia="Times New Roman" w:hAnsi="Consolas" w:cs="Times New Roman"/>
+          <w:color w:val="569CD6"/>
+          <w:sz w:val="21"/>
+          <w:szCs w:val="21"/>
+          <w:lang w:eastAsia="en-IN" w:bidi="kn-IN"/>
+        </w:rPr>
+        <w:t>header</w:t>
+      </w:r>
+      <w:proofErr w:type="gramEnd"/>
+      <w:r>
+        <w:rPr>
+          <w:rFonts w:ascii="Consolas" w:eastAsia="Times New Roman" w:hAnsi="Consolas" w:cs="Times New Roman"/>
+          <w:color w:val="808080"/>
+          <w:sz w:val="21"/>
+          <w:szCs w:val="21"/>
+          <w:lang w:eastAsia="en-IN" w:bidi="kn-IN"/>
+        </w:rPr>
+        <w:t>&gt;</w:t>
       </w:r>
     </w:p>
     <w:p>
@@ -734,7 +915,51 @@
           <w:szCs w:val="21"/>
           <w:lang w:eastAsia="en-IN" w:bidi="kn-IN"/>
         </w:rPr>
-        <w:t xml:space="preserve">    '</w:t>
+        <w:t xml:space="preserve">    </w:t>
+      </w:r>
+      <w:r>
+        <w:rPr>
+          <w:rFonts w:ascii="Consolas" w:eastAsia="Times New Roman" w:hAnsi="Consolas" w:cs="Times New Roman"/>
+          <w:color w:val="D4D4D4"/>
+          <w:sz w:val="21"/>
+          <w:szCs w:val="21"/>
+          <w:lang w:eastAsia="en-IN" w:bidi="kn-IN"/>
+        </w:rPr>
+        <w:t xml:space="preserve">  </w:t>
+      </w:r>
+      <w:r>
+        <w:rPr>
+          <w:rFonts w:ascii="Consolas" w:eastAsia="Times New Roman" w:hAnsi="Consolas" w:cs="Times New Roman"/>
+          <w:color w:val="D4D4D4"/>
+          <w:sz w:val="21"/>
+          <w:szCs w:val="21"/>
+          <w:lang w:eastAsia="en-IN" w:bidi="kn-IN"/>
+        </w:rPr>
+        <w:t>{{</w:t>
+      </w:r>
+      <w:proofErr w:type="spellStart"/>
+      <w:proofErr w:type="gramStart"/>
+      <w:r>
+        <w:rPr>
+          <w:rFonts w:ascii="Consolas" w:eastAsia="Times New Roman" w:hAnsi="Consolas" w:cs="Times New Roman"/>
+          <w:color w:val="D4D4D4"/>
+          <w:sz w:val="21"/>
+          <w:szCs w:val="21"/>
+          <w:lang w:eastAsia="en-IN" w:bidi="kn-IN"/>
+        </w:rPr>
+        <w:t>boundModel</w:t>
+      </w:r>
+      <w:proofErr w:type="spellEnd"/>
+      <w:proofErr w:type="gramEnd"/>
+      <w:r>
+        <w:rPr>
+          <w:rFonts w:ascii="Consolas" w:eastAsia="Times New Roman" w:hAnsi="Consolas" w:cs="Times New Roman"/>
+          <w:color w:val="D4D4D4"/>
+          <w:sz w:val="21"/>
+          <w:szCs w:val="21"/>
+          <w:lang w:eastAsia="en-IN" w:bidi="kn-IN"/>
+        </w:rPr>
+        <w:t>}}</w:t>
       </w:r>
     </w:p>
     <w:p>
@@ -752,12 +977,42 @@
       <w:r>
         <w:rPr>
           <w:rFonts w:ascii="Consolas" w:eastAsia="Times New Roman" w:hAnsi="Consolas" w:cs="Times New Roman"/>
-          <w:color w:val="D4D4D4"/>
-          <w:sz w:val="21"/>
-          <w:szCs w:val="21"/>
-          <w:lang w:eastAsia="en-IN" w:bidi="kn-IN"/>
-        </w:rPr>
-        <w:t xml:space="preserve">    '</w:t>
+          <w:color w:val="808080"/>
+          <w:sz w:val="21"/>
+          <w:szCs w:val="21"/>
+          <w:lang w:eastAsia="en-IN" w:bidi="kn-IN"/>
+        </w:rPr>
+        <w:t xml:space="preserve">    </w:t>
+      </w:r>
+      <w:r>
+        <w:rPr>
+          <w:rFonts w:ascii="Consolas" w:eastAsia="Times New Roman" w:hAnsi="Consolas" w:cs="Times New Roman"/>
+          <w:color w:val="808080"/>
+          <w:sz w:val="21"/>
+          <w:szCs w:val="21"/>
+          <w:lang w:eastAsia="en-IN" w:bidi="kn-IN"/>
+        </w:rPr>
+        <w:t>&lt;/</w:t>
+      </w:r>
+      <w:r>
+        <w:rPr>
+          <w:rFonts w:ascii="Consolas" w:eastAsia="Times New Roman" w:hAnsi="Consolas" w:cs="Times New Roman"/>
+          <w:color w:val="569CD6"/>
+          <w:sz w:val="21"/>
+          <w:szCs w:val="21"/>
+          <w:lang w:eastAsia="en-IN" w:bidi="kn-IN"/>
+        </w:rPr>
+        <w:t>header</w:t>
+      </w:r>
+      <w:r>
+        <w:rPr>
+          <w:rFonts w:ascii="Consolas" w:eastAsia="Times New Roman" w:hAnsi="Consolas" w:cs="Times New Roman"/>
+          <w:color w:val="808080"/>
+          <w:sz w:val="21"/>
+          <w:szCs w:val="21"/>
+          <w:lang w:eastAsia="en-IN" w:bidi="kn-IN"/>
+        </w:rPr>
+        <w:t>&gt;</w:t>
       </w:r>
     </w:p>
     <w:p>
@@ -798,32 +1053,12 @@
       <w:r>
         <w:rPr>
           <w:rFonts w:ascii="Consolas" w:eastAsia="Times New Roman" w:hAnsi="Consolas" w:cs="Times New Roman"/>
-          <w:color w:val="808080"/>
-          <w:sz w:val="21"/>
-          <w:szCs w:val="21"/>
-          <w:lang w:eastAsia="en-IN" w:bidi="kn-IN"/>
-        </w:rPr>
-        <w:t>&lt;/</w:t>
-      </w:r>
-      <w:r>
-        <w:rPr>
-          <w:rFonts w:ascii="Consolas" w:eastAsia="Times New Roman" w:hAnsi="Consolas" w:cs="Times New Roman"/>
-          <w:color w:val="569CD6"/>
-          <w:sz w:val="21"/>
-          <w:szCs w:val="21"/>
-          <w:lang w:eastAsia="en-IN" w:bidi="kn-IN"/>
-        </w:rPr>
-        <w:t>div</w:t>
-      </w:r>
-      <w:r>
-        <w:rPr>
-          <w:rFonts w:ascii="Consolas" w:eastAsia="Times New Roman" w:hAnsi="Consolas" w:cs="Times New Roman"/>
-          <w:color w:val="808080"/>
-          <w:sz w:val="21"/>
-          <w:szCs w:val="21"/>
-          <w:lang w:eastAsia="en-IN" w:bidi="kn-IN"/>
-        </w:rPr>
-        <w:t>&gt;</w:t>
+          <w:color w:val="D4D4D4"/>
+          <w:sz w:val="21"/>
+          <w:szCs w:val="21"/>
+          <w:lang w:eastAsia="en-IN" w:bidi="kn-IN"/>
+        </w:rPr>
+        <w:t xml:space="preserve">    '</w:t>
       </w:r>
     </w:p>
     <w:p>
@@ -846,7 +1081,7 @@
           <w:szCs w:val="21"/>
           <w:lang w:eastAsia="en-IN" w:bidi="kn-IN"/>
         </w:rPr>
-        <w:t>&lt;</w:t>
+        <w:t>&lt;/</w:t>
       </w:r>
       <w:r>
         <w:rPr>
@@ -856,69 +1091,7 @@
           <w:szCs w:val="21"/>
           <w:lang w:eastAsia="en-IN" w:bidi="kn-IN"/>
         </w:rPr>
-        <w:t>span</w:t>
-      </w:r>
-      <w:r>
-        <w:rPr>
-          <w:rFonts w:ascii="Consolas" w:eastAsia="Times New Roman" w:hAnsi="Consolas" w:cs="Times New Roman"/>
-          <w:color w:val="D4D4D4"/>
-          <w:sz w:val="21"/>
-          <w:szCs w:val="21"/>
-          <w:lang w:eastAsia="en-IN" w:bidi="kn-IN"/>
-        </w:rPr>
-        <w:t xml:space="preserve"> </w:t>
-      </w:r>
-      <w:r>
-        <w:rPr>
-          <w:rFonts w:ascii="Consolas" w:eastAsia="Times New Roman" w:hAnsi="Consolas" w:cs="Times New Roman"/>
-          <w:color w:val="9CDCFE"/>
-          <w:sz w:val="21"/>
-          <w:szCs w:val="21"/>
-          <w:lang w:eastAsia="en-IN" w:bidi="kn-IN"/>
-        </w:rPr>
-        <w:t>ng-bind</w:t>
-      </w:r>
-      <w:r>
-        <w:rPr>
-          <w:rFonts w:ascii="Consolas" w:eastAsia="Times New Roman" w:hAnsi="Consolas" w:cs="Times New Roman"/>
-          <w:color w:val="D4D4D4"/>
-          <w:sz w:val="21"/>
-          <w:szCs w:val="21"/>
-          <w:lang w:eastAsia="en-IN" w:bidi="kn-IN"/>
-        </w:rPr>
-        <w:t>=</w:t>
-      </w:r>
-      <w:r>
-        <w:rPr>
-          <w:rFonts w:ascii="Consolas" w:eastAsia="Times New Roman" w:hAnsi="Consolas" w:cs="Times New Roman"/>
-          <w:color w:val="CE9178"/>
-          <w:sz w:val="21"/>
-          <w:szCs w:val="21"/>
-          <w:lang w:eastAsia="en-IN" w:bidi="kn-IN"/>
-        </w:rPr>
-        <w:t>"</w:t>
-      </w:r>
-      <w:proofErr w:type="spellStart"/>
-      <w:r>
-        <w:rPr>
-          <w:rFonts w:ascii="Consolas" w:eastAsia="Times New Roman" w:hAnsi="Consolas" w:cs="Times New Roman"/>
-          <w:color w:val="CE9178"/>
-          <w:sz w:val="21"/>
-          <w:szCs w:val="21"/>
-          <w:lang w:eastAsia="en-IN" w:bidi="kn-IN"/>
-        </w:rPr>
-        <w:t>boundModel</w:t>
-      </w:r>
-      <w:proofErr w:type="spellEnd"/>
-      <w:r>
-        <w:rPr>
-          <w:rFonts w:ascii="Consolas" w:eastAsia="Times New Roman" w:hAnsi="Consolas" w:cs="Times New Roman"/>
-          <w:color w:val="CE9178"/>
-          <w:sz w:val="21"/>
-          <w:szCs w:val="21"/>
-          <w:lang w:eastAsia="en-IN" w:bidi="kn-IN"/>
-        </w:rPr>
-        <w:t>"</w:t>
+        <w:t>div</w:t>
       </w:r>
       <w:r>
         <w:rPr>
@@ -946,12 +1119,94 @@
       <w:r>
         <w:rPr>
           <w:rFonts w:ascii="Consolas" w:eastAsia="Times New Roman" w:hAnsi="Consolas" w:cs="Times New Roman"/>
+          <w:color w:val="808080"/>
+          <w:sz w:val="21"/>
+          <w:szCs w:val="21"/>
+          <w:lang w:eastAsia="en-IN" w:bidi="kn-IN"/>
+        </w:rPr>
+        <w:t>&lt;</w:t>
+      </w:r>
+      <w:r>
+        <w:rPr>
+          <w:rFonts w:ascii="Consolas" w:eastAsia="Times New Roman" w:hAnsi="Consolas" w:cs="Times New Roman"/>
+          <w:color w:val="569CD6"/>
+          <w:sz w:val="21"/>
+          <w:szCs w:val="21"/>
+          <w:lang w:eastAsia="en-IN" w:bidi="kn-IN"/>
+        </w:rPr>
+        <w:t>span</w:t>
+      </w:r>
+      <w:r>
+        <w:rPr>
+          <w:rFonts w:ascii="Consolas" w:eastAsia="Times New Roman" w:hAnsi="Consolas" w:cs="Times New Roman"/>
           <w:color w:val="D4D4D4"/>
           <w:sz w:val="21"/>
           <w:szCs w:val="21"/>
           <w:lang w:eastAsia="en-IN" w:bidi="kn-IN"/>
         </w:rPr>
-        <w:t xml:space="preserve">    '</w:t>
+        <w:t xml:space="preserve"> </w:t>
+      </w:r>
+      <w:r>
+        <w:rPr>
+          <w:rFonts w:ascii="Consolas" w:eastAsia="Times New Roman" w:hAnsi="Consolas" w:cs="Times New Roman"/>
+          <w:color w:val="9CDCFE"/>
+          <w:sz w:val="21"/>
+          <w:szCs w:val="21"/>
+          <w:lang w:eastAsia="en-IN" w:bidi="kn-IN"/>
+        </w:rPr>
+        <w:t>ng-bind</w:t>
+      </w:r>
+      <w:r>
+        <w:rPr>
+          <w:rFonts w:ascii="Consolas" w:eastAsia="Times New Roman" w:hAnsi="Consolas" w:cs="Times New Roman"/>
+          <w:color w:val="D4D4D4"/>
+          <w:sz w:val="21"/>
+          <w:szCs w:val="21"/>
+          <w:lang w:eastAsia="en-IN" w:bidi="kn-IN"/>
+        </w:rPr>
+        <w:t>=</w:t>
+      </w:r>
+      <w:r>
+        <w:rPr>
+          <w:rFonts w:ascii="Consolas" w:eastAsia="Times New Roman" w:hAnsi="Consolas" w:cs="Times New Roman"/>
+          <w:color w:val="CE9178"/>
+          <w:sz w:val="21"/>
+          <w:szCs w:val="21"/>
+          <w:lang w:eastAsia="en-IN" w:bidi="kn-IN"/>
+        </w:rPr>
+        <w:t>"</w:t>
+      </w:r>
+      <w:proofErr w:type="spellStart"/>
+      <w:r>
+        <w:rPr>
+          <w:rFonts w:ascii="Consolas" w:eastAsia="Times New Roman" w:hAnsi="Consolas" w:cs="Times New Roman"/>
+          <w:color w:val="CE9178"/>
+          <w:sz w:val="21"/>
+          <w:szCs w:val="21"/>
+          <w:lang w:eastAsia="en-IN" w:bidi="kn-IN"/>
+        </w:rPr>
+        <w:t>boundModel</w:t>
+      </w:r>
+      <w:proofErr w:type="spellEnd"/>
+      <w:r>
+        <w:rPr>
+          <w:rFonts w:ascii="Consolas" w:eastAsia="Times New Roman" w:hAnsi="Consolas" w:cs="Times New Roman"/>
+          <w:color w:val="CE9178"/>
+          <w:sz w:val="21"/>
+          <w:szCs w:val="21"/>
+          <w:lang w:eastAsia="en-IN" w:bidi="kn-IN"/>
+        </w:rPr>
+        <w:t>"</w:t>
+      </w:r>
+      <w:r>
+        <w:rPr>
+          <w:rFonts w:ascii="Consolas" w:eastAsia="Times New Roman" w:hAnsi="Consolas" w:cs="Times New Roman"/>
+          <w:color w:val="808080"/>
+          <w:sz w:val="21"/>
+          <w:szCs w:val="21"/>
+          <w:lang w:eastAsia="en-IN" w:bidi="kn-IN"/>
+        </w:rPr>
+        <w:t>&gt;</w:t>
       </w:r>
     </w:p>
     <w:p>
@@ -1038,32 +1293,12 @@
       <w:r>
         <w:rPr>
           <w:rFonts w:ascii="Consolas" w:eastAsia="Times New Roman" w:hAnsi="Consolas" w:cs="Times New Roman"/>
-          <w:color w:val="808080"/>
-          <w:sz w:val="21"/>
-          <w:szCs w:val="21"/>
-          <w:lang w:eastAsia="en-IN" w:bidi="kn-IN"/>
-        </w:rPr>
-        <w:t>&lt;/</w:t>
-      </w:r>
-      <w:r>
-        <w:rPr>
-          <w:rFonts w:ascii="Consolas" w:eastAsia="Times New Roman" w:hAnsi="Consolas" w:cs="Times New Roman"/>
-          <w:color w:val="569CD6"/>
-          <w:sz w:val="21"/>
-          <w:szCs w:val="21"/>
-          <w:lang w:eastAsia="en-IN" w:bidi="kn-IN"/>
-        </w:rPr>
-        <w:t>span</w:t>
-      </w:r>
-      <w:r>
-        <w:rPr>
-          <w:rFonts w:ascii="Consolas" w:eastAsia="Times New Roman" w:hAnsi="Consolas" w:cs="Times New Roman"/>
-          <w:color w:val="808080"/>
-          <w:sz w:val="21"/>
-          <w:szCs w:val="21"/>
-          <w:lang w:eastAsia="en-IN" w:bidi="kn-IN"/>
-        </w:rPr>
-        <w:t>&gt;</w:t>
+          <w:color w:val="D4D4D4"/>
+          <w:sz w:val="21"/>
+          <w:szCs w:val="21"/>
+          <w:lang w:eastAsia="en-IN" w:bidi="kn-IN"/>
+        </w:rPr>
+        <w:t xml:space="preserve">    '</w:t>
       </w:r>
     </w:p>
     <w:p>
@@ -1086,7 +1321,7 @@
           <w:szCs w:val="21"/>
           <w:lang w:eastAsia="en-IN" w:bidi="kn-IN"/>
         </w:rPr>
-        <w:t>&lt;</w:t>
+        <w:t>&lt;/</w:t>
       </w:r>
       <w:r>
         <w:rPr>
@@ -1096,7 +1331,7 @@
           <w:szCs w:val="21"/>
           <w:lang w:eastAsia="en-IN" w:bidi="kn-IN"/>
         </w:rPr>
-        <w:t>p</w:t>
+        <w:t>span</w:t>
       </w:r>
       <w:r>
         <w:rPr>
@@ -1124,6 +1359,49 @@
       <w:r>
         <w:rPr>
           <w:rFonts w:ascii="Consolas" w:eastAsia="Times New Roman" w:hAnsi="Consolas" w:cs="Times New Roman"/>
+          <w:color w:val="808080"/>
+          <w:sz w:val="21"/>
+          <w:szCs w:val="21"/>
+          <w:lang w:eastAsia="en-IN" w:bidi="kn-IN"/>
+        </w:rPr>
+        <w:t>&lt;</w:t>
+      </w:r>
+      <w:r>
+        <w:rPr>
+          <w:rFonts w:ascii="Consolas" w:eastAsia="Times New Roman" w:hAnsi="Consolas" w:cs="Times New Roman"/>
+          <w:color w:val="569CD6"/>
+          <w:sz w:val="21"/>
+          <w:szCs w:val="21"/>
+          <w:lang w:eastAsia="en-IN" w:bidi="kn-IN"/>
+        </w:rPr>
+        <w:t>p</w:t>
+      </w:r>
+      <w:r>
+        <w:rPr>
+          <w:rFonts w:ascii="Consolas" w:eastAsia="Times New Roman" w:hAnsi="Consolas" w:cs="Times New Roman"/>
+          <w:color w:val="808080"/>
+          <w:sz w:val="21"/>
+          <w:szCs w:val="21"/>
+          <w:lang w:eastAsia="en-IN" w:bidi="kn-IN"/>
+        </w:rPr>
+        <w:t>&gt;</w:t>
+      </w:r>
+    </w:p>
+    <w:p>
+      <w:pPr>
+        <w:shd w:val="clear" w:color="auto" w:fill="1E1E1E"/>
+        <w:spacing w:after="0" w:line="285" w:lineRule="atLeast"/>
+        <w:rPr>
+          <w:rFonts w:ascii="Consolas" w:eastAsia="Times New Roman" w:hAnsi="Consolas" w:cs="Times New Roman"/>
+          <w:color w:val="D4D4D4"/>
+          <w:sz w:val="21"/>
+          <w:szCs w:val="21"/>
+          <w:lang w:eastAsia="en-IN" w:bidi="kn-IN"/>
+        </w:rPr>
+      </w:pPr>
+      <w:r>
+        <w:rPr>
+          <w:rFonts w:ascii="Consolas" w:eastAsia="Times New Roman" w:hAnsi="Consolas" w:cs="Times New Roman"/>
           <w:color w:val="D4D4D4"/>
           <w:sz w:val="21"/>
           <w:szCs w:val="21"/>
@@ -1334,6 +1612,21 @@
           <w:sz w:val="24"/>
           <w:szCs w:val="24"/>
         </w:rPr>
+        <w:t>Moreover the DOM nodes that need updating might be related and redundant.</w:t>
+      </w:r>
+    </w:p>
+    <w:p>
+      <w:pPr>
+        <w:rPr>
+          <w:sz w:val="24"/>
+          <w:szCs w:val="24"/>
+        </w:rPr>
+      </w:pPr>
+      <w:r>
+        <w:rPr>
+          <w:sz w:val="24"/>
+          <w:szCs w:val="24"/>
+        </w:rPr>
         <w:t xml:space="preserve">Now, these changes arrive individually to the DOM </w:t>
       </w:r>
       <w:r>
@@ -1440,31 +1733,86 @@
           <w:sz w:val="24"/>
           <w:szCs w:val="24"/>
         </w:rPr>
+        <w:t xml:space="preserve">Any subsequent changes to the DOM </w:t>
+      </w:r>
+      <w:r>
+        <w:rPr>
+          <w:sz w:val="24"/>
+          <w:szCs w:val="24"/>
+        </w:rPr>
+        <w:t>tree</w:t>
+      </w:r>
+      <w:r>
+        <w:rPr>
+          <w:sz w:val="24"/>
+          <w:szCs w:val="24"/>
+        </w:rPr>
+        <w:t xml:space="preserve"> has to wait until these processes are complete.</w:t>
+      </w:r>
+    </w:p>
+    <w:p>
+      <w:pPr>
+        <w:jc w:val="center"/>
+        <w:rPr>
+          <w:sz w:val="24"/>
+          <w:szCs w:val="24"/>
+        </w:rPr>
+      </w:pPr>
+      <w:r>
+        <w:rPr>
+          <w:noProof/>
+          <w:lang w:eastAsia="en-IN" w:bidi="kn-IN"/>
+        </w:rPr>
         <w:lastRenderedPageBreak/>
-        <w:t xml:space="preserve">Any subsequent changes to the DOM </w:t>
-      </w:r>
-      <w:r>
-        <w:rPr>
-          <w:sz w:val="24"/>
-          <w:szCs w:val="24"/>
-        </w:rPr>
-        <w:t>tree</w:t>
-      </w:r>
-      <w:r>
-        <w:rPr>
-          <w:sz w:val="24"/>
-          <w:szCs w:val="24"/>
-        </w:rPr>
-        <w:t xml:space="preserve"> has to wait until these processes are complete.</w:t>
-      </w:r>
-    </w:p>
-    <w:p>
-      <w:pPr>
-        <w:rPr>
-          <w:sz w:val="24"/>
-          <w:szCs w:val="24"/>
-        </w:rPr>
-      </w:pPr>
+        <w:drawing>
+          <wp:inline distT="0" distB="0" distL="0" distR="0">
+            <wp:extent cx="3098609" cy="2321170"/>
+            <wp:effectExtent l="0" t="0" r="6985" b="3175"/>
+            <wp:docPr id="3" name="Picture 3" descr="Image result for that is tiring meme"/>
+            <wp:cNvGraphicFramePr>
+              <a:graphicFrameLocks xmlns:a="http://schemas.openxmlformats.org/drawingml/2006/main" noChangeAspect="1"/>
+            </wp:cNvGraphicFramePr>
+            <a:graphic xmlns:a="http://schemas.openxmlformats.org/drawingml/2006/main">
+              <a:graphicData uri="http://schemas.openxmlformats.org/drawingml/2006/picture">
+                <pic:pic xmlns:pic="http://schemas.openxmlformats.org/drawingml/2006/picture">
+                  <pic:nvPicPr>
+                    <pic:cNvPr id="0" name="Picture 8" descr="Image result for that is tiring meme"/>
+                    <pic:cNvPicPr>
+                      <a:picLocks noChangeAspect="1" noChangeArrowheads="1"/>
+                    </pic:cNvPicPr>
+                  </pic:nvPicPr>
+                  <pic:blipFill>
+                    <a:blip r:embed="rId7">
+                      <a:extLst>
+                        <a:ext uri="{28A0092B-C50C-407E-A947-70E740481C1C}">
+                          <a14:useLocalDpi xmlns:a14="http://schemas.microsoft.com/office/drawing/2010/main" val="0"/>
+                        </a:ext>
+                      </a:extLst>
+                    </a:blip>
+                    <a:srcRect/>
+                    <a:stretch>
+                      <a:fillRect/>
+                    </a:stretch>
+                  </pic:blipFill>
+                  <pic:spPr bwMode="auto">
+                    <a:xfrm>
+                      <a:off x="0" y="0"/>
+                      <a:ext cx="3110893" cy="2330372"/>
+                    </a:xfrm>
+                    <a:prstGeom prst="rect">
+                      <a:avLst/>
+                    </a:prstGeom>
+                    <a:noFill/>
+                    <a:ln>
+                      <a:noFill/>
+                    </a:ln>
+                  </pic:spPr>
+                </pic:pic>
+              </a:graphicData>
+            </a:graphic>
+          </wp:inline>
+        </w:drawing>
+      </w:r>
     </w:p>
     <w:p>
       <w:pPr>
@@ -1475,15 +1823,16 @@
           <w:szCs w:val="24"/>
         </w:rPr>
       </w:pPr>
-      <w:r>
+    </w:p>
+    <w:p>
+      <w:pPr>
         <w:rPr>
           <w:b/>
           <w:bCs/>
           <w:sz w:val="24"/>
           <w:szCs w:val="24"/>
         </w:rPr>
-        <w:t>S</w:t>
-      </w:r>
+      </w:pPr>
       <w:r>
         <w:rPr>
           <w:b/>
@@ -1491,6 +1840,15 @@
           <w:sz w:val="24"/>
           <w:szCs w:val="24"/>
         </w:rPr>
+        <w:t>S</w:t>
+      </w:r>
+      <w:r>
+        <w:rPr>
+          <w:b/>
+          <w:bCs/>
+          <w:sz w:val="24"/>
+          <w:szCs w:val="24"/>
+        </w:rPr>
         <w:t>olution:</w:t>
       </w:r>
     </w:p>
@@ -1596,15 +1954,13 @@
         </w:rPr>
         <w:t>(</w:t>
       </w:r>
-      <w:proofErr w:type="gramStart"/>
-      <w:r>
-        <w:rPr>
-          <w:sz w:val="24"/>
-          <w:szCs w:val="24"/>
-        </w:rPr>
-        <w:t>author</w:t>
-      </w:r>
-      <w:proofErr w:type="gramEnd"/>
+      <w:r>
+        <w:rPr>
+          <w:sz w:val="24"/>
+          <w:szCs w:val="24"/>
+        </w:rPr>
+        <w:t>Author</w:t>
+      </w:r>
       <w:r>
         <w:rPr>
           <w:sz w:val="24"/>
@@ -1612,48 +1968,16 @@
         </w:rPr>
         <w:t xml:space="preserve"> note: This is not the only solution, there is also Incremental DOM and Ember’s Glimmer. Refer </w:t>
       </w:r>
-      <w:r>
-        <w:rPr>
-          <w:sz w:val="24"/>
-          <w:szCs w:val="24"/>
-        </w:rPr>
-        <w:fldChar w:fldCharType="begin"/>
-      </w:r>
-      <w:r>
-        <w:rPr>
-          <w:sz w:val="24"/>
-          <w:szCs w:val="24"/>
-        </w:rPr>
-        <w:instrText xml:space="preserve"> HYPERLINK "https://auth0.com/blog/face-off-virtual-dom-vs-incremental-dom-vs-glimmer/" </w:instrText>
-      </w:r>
-      <w:r>
-        <w:rPr>
-          <w:sz w:val="24"/>
-          <w:szCs w:val="24"/>
-        </w:rPr>
-      </w:r>
-      <w:r>
-        <w:rPr>
-          <w:sz w:val="24"/>
-          <w:szCs w:val="24"/>
-        </w:rPr>
-        <w:fldChar w:fldCharType="separate"/>
-      </w:r>
-      <w:r>
-        <w:rPr>
-          <w:rStyle w:val="Hyperlink"/>
-          <w:sz w:val="24"/>
-          <w:szCs w:val="24"/>
-        </w:rPr>
-        <w:t>here</w:t>
-      </w:r>
-      <w:r>
-        <w:rPr>
-          <w:sz w:val="24"/>
-          <w:szCs w:val="24"/>
-        </w:rPr>
-        <w:fldChar w:fldCharType="end"/>
-      </w:r>
+      <w:hyperlink r:id="rId8" w:history="1">
+        <w:r>
+          <w:rPr>
+            <w:rStyle w:val="Hyperlink"/>
+            <w:sz w:val="24"/>
+            <w:szCs w:val="24"/>
+          </w:rPr>
+          <w:t>here</w:t>
+        </w:r>
+      </w:hyperlink>
       <w:r>
         <w:rPr>
           <w:sz w:val="24"/>
@@ -1673,12 +1997,16 @@
     <w:p>
       <w:pPr>
         <w:rPr>
-          <w:sz w:val="24"/>
-          <w:szCs w:val="24"/>
-        </w:rPr>
-      </w:pPr>
-      <w:r>
-        <w:rPr>
+          <w:b/>
+          <w:bCs/>
+          <w:sz w:val="24"/>
+          <w:szCs w:val="24"/>
+        </w:rPr>
+      </w:pPr>
+      <w:r>
+        <w:rPr>
+          <w:b/>
+          <w:bCs/>
           <w:sz w:val="24"/>
           <w:szCs w:val="24"/>
         </w:rPr>
@@ -1717,6 +2045,69 @@
     </w:p>
     <w:p>
       <w:pPr>
+        <w:jc w:val="center"/>
+        <w:rPr>
+          <w:sz w:val="24"/>
+          <w:szCs w:val="24"/>
+        </w:rPr>
+      </w:pPr>
+      <w:r>
+        <w:rPr>
+          <w:noProof/>
+          <w:lang w:eastAsia="en-IN" w:bidi="kn-IN"/>
+        </w:rPr>
+        <w:drawing>
+          <wp:inline distT="0" distB="0" distL="0" distR="0">
+            <wp:extent cx="3894992" cy="2594497"/>
+            <wp:effectExtent l="0" t="0" r="0" b="0"/>
+            <wp:docPr id="4" name="Picture 4" descr="Image result for virtual dom meme"/>
+            <wp:cNvGraphicFramePr>
+              <a:graphicFrameLocks xmlns:a="http://schemas.openxmlformats.org/drawingml/2006/main" noChangeAspect="1"/>
+            </wp:cNvGraphicFramePr>
+            <a:graphic xmlns:a="http://schemas.openxmlformats.org/drawingml/2006/main">
+              <a:graphicData uri="http://schemas.openxmlformats.org/drawingml/2006/picture">
+                <pic:pic xmlns:pic="http://schemas.openxmlformats.org/drawingml/2006/picture">
+                  <pic:nvPicPr>
+                    <pic:cNvPr id="0" name="Picture 10" descr="Image result for virtual dom meme"/>
+                    <pic:cNvPicPr>
+                      <a:picLocks noChangeAspect="1" noChangeArrowheads="1"/>
+                    </pic:cNvPicPr>
+                  </pic:nvPicPr>
+                  <pic:blipFill>
+                    <a:blip r:embed="rId9">
+                      <a:extLst>
+                        <a:ext uri="{28A0092B-C50C-407E-A947-70E740481C1C}">
+                          <a14:useLocalDpi xmlns:a14="http://schemas.microsoft.com/office/drawing/2010/main" val="0"/>
+                        </a:ext>
+                      </a:extLst>
+                    </a:blip>
+                    <a:srcRect/>
+                    <a:stretch>
+                      <a:fillRect/>
+                    </a:stretch>
+                  </pic:blipFill>
+                  <pic:spPr bwMode="auto">
+                    <a:xfrm>
+                      <a:off x="0" y="0"/>
+                      <a:ext cx="3905356" cy="2601400"/>
+                    </a:xfrm>
+                    <a:prstGeom prst="rect">
+                      <a:avLst/>
+                    </a:prstGeom>
+                    <a:noFill/>
+                    <a:ln>
+                      <a:noFill/>
+                    </a:ln>
+                  </pic:spPr>
+                </pic:pic>
+              </a:graphicData>
+            </a:graphic>
+          </wp:inline>
+        </w:drawing>
+      </w:r>
+    </w:p>
+    <w:p>
+      <w:pPr>
         <w:rPr>
           <w:sz w:val="24"/>
           <w:szCs w:val="24"/>
@@ -1750,6 +2141,7 @@
           <w:sz w:val="24"/>
           <w:szCs w:val="24"/>
         </w:rPr>
+        <w:lastRenderedPageBreak/>
         <w:tab/>
         <w:t>Diffing is a process of comparing two objects and getting their difference.</w:t>
       </w:r>
@@ -1859,7 +2251,21 @@
           <w:sz w:val="24"/>
           <w:szCs w:val="24"/>
         </w:rPr>
-        <w:t xml:space="preserve"> Whenever a model is updated, React marks those components that have</w:t>
+        <w:t xml:space="preserve"> Whenever a model</w:t>
+      </w:r>
+      <w:r>
+        <w:rPr>
+          <w:sz w:val="24"/>
+          <w:szCs w:val="24"/>
+        </w:rPr>
+        <w:t>(or state, as it is called in react)</w:t>
+      </w:r>
+      <w:r>
+        <w:rPr>
+          <w:sz w:val="24"/>
+          <w:szCs w:val="24"/>
+        </w:rPr>
+        <w:t xml:space="preserve"> is updated, React marks those components that have</w:t>
       </w:r>
       <w:r>
         <w:rPr>
@@ -1885,6 +2291,28 @@
     </w:p>
     <w:p>
       <w:pPr>
+        <w:rPr>
+          <w:sz w:val="24"/>
+          <w:szCs w:val="24"/>
+        </w:rPr>
+      </w:pPr>
+      <w:r>
+        <w:rPr>
+          <w:sz w:val="24"/>
+          <w:szCs w:val="24"/>
+        </w:rPr>
+        <w:t xml:space="preserve">What was once a multiple call to update DOM, can now be done in </w:t>
+      </w:r>
+      <w:r>
+        <w:rPr>
+          <w:sz w:val="24"/>
+          <w:szCs w:val="24"/>
+        </w:rPr>
+        <w:t>one.</w:t>
+      </w:r>
+    </w:p>
+    <w:p>
+      <w:pPr>
         <w:ind w:firstLine="720"/>
         <w:rPr>
           <w:sz w:val="24"/>
@@ -1919,44 +2347,238 @@
           <w:sz w:val="24"/>
           <w:szCs w:val="24"/>
         </w:rPr>
-        <w:t xml:space="preserve">NO, </w:t>
+        <w:t xml:space="preserve">If you are using react to create a “Hello World” app, then </w:t>
+      </w:r>
+      <w:r>
+        <w:rPr>
+          <w:b/>
+          <w:bCs/>
+          <w:sz w:val="24"/>
+          <w:szCs w:val="24"/>
+        </w:rPr>
+        <w:t>YES</w:t>
+      </w:r>
+      <w:r>
+        <w:rPr>
+          <w:sz w:val="24"/>
+          <w:szCs w:val="24"/>
+        </w:rPr>
+        <w:t xml:space="preserve"> otherwise </w:t>
+      </w:r>
+      <w:r>
+        <w:rPr>
+          <w:b/>
+          <w:bCs/>
+          <w:sz w:val="24"/>
+          <w:szCs w:val="24"/>
+        </w:rPr>
+        <w:t>NO</w:t>
+      </w:r>
+      <w:r>
+        <w:rPr>
+          <w:sz w:val="24"/>
+          <w:szCs w:val="24"/>
+        </w:rPr>
+        <w:t xml:space="preserve">, </w:t>
+      </w:r>
+      <w:r>
+        <w:rPr>
+          <w:sz w:val="24"/>
+          <w:szCs w:val="24"/>
+        </w:rPr>
+        <w:t>for</w:t>
+      </w:r>
+      <w:r>
+        <w:rPr>
+          <w:sz w:val="24"/>
+          <w:szCs w:val="24"/>
+        </w:rPr>
+        <w:t xml:space="preserve"> </w:t>
+      </w:r>
+      <w:r>
+        <w:rPr>
+          <w:sz w:val="24"/>
+          <w:szCs w:val="24"/>
+        </w:rPr>
+        <w:t>a</w:t>
+      </w:r>
+      <w:r>
+        <w:rPr>
+          <w:sz w:val="24"/>
+          <w:szCs w:val="24"/>
+        </w:rPr>
+        <w:t xml:space="preserve"> </w:t>
+      </w:r>
+      <w:r>
+        <w:rPr>
+          <w:sz w:val="24"/>
+          <w:szCs w:val="24"/>
+        </w:rPr>
+        <w:t xml:space="preserve">complex </w:t>
+      </w:r>
+      <w:r>
+        <w:rPr>
+          <w:sz w:val="24"/>
+          <w:szCs w:val="24"/>
+        </w:rPr>
+        <w:t xml:space="preserve">app, </w:t>
+      </w:r>
+      <w:r>
+        <w:rPr>
+          <w:sz w:val="24"/>
+          <w:szCs w:val="24"/>
+        </w:rPr>
+        <w:t>JavaScript</w:t>
+      </w:r>
+      <w:r>
+        <w:rPr>
+          <w:sz w:val="24"/>
+          <w:szCs w:val="24"/>
+        </w:rPr>
+        <w:t xml:space="preserve"> Virtual-DOM operations are faster than direct DOM manipulations.</w:t>
+      </w:r>
+    </w:p>
+    <w:p>
+      <w:pPr>
+        <w:rPr>
+          <w:sz w:val="24"/>
+          <w:szCs w:val="24"/>
+        </w:rPr>
+      </w:pPr>
+      <w:r>
+        <w:rPr>
+          <w:sz w:val="24"/>
+          <w:szCs w:val="24"/>
+        </w:rPr>
+        <w:t xml:space="preserve">The process of diffing and patching takes an order of </w:t>
       </w:r>
       <w:proofErr w:type="gramStart"/>
       <w:r>
         <w:rPr>
-          <w:sz w:val="24"/>
-          <w:szCs w:val="24"/>
-        </w:rPr>
-        <w:t>For</w:t>
+          <w:b/>
+          <w:bCs/>
+          <w:sz w:val="24"/>
+          <w:szCs w:val="24"/>
+        </w:rPr>
+        <w:t>O(</w:t>
       </w:r>
       <w:proofErr w:type="gramEnd"/>
       <w:r>
         <w:rPr>
-          <w:sz w:val="24"/>
-          <w:szCs w:val="24"/>
-        </w:rPr>
-        <w:t xml:space="preserve"> the right sized app, </w:t>
-      </w:r>
-      <w:proofErr w:type="spellStart"/>
-      <w:r>
-        <w:rPr>
-          <w:sz w:val="24"/>
-          <w:szCs w:val="24"/>
-        </w:rPr>
-        <w:t>Javascript</w:t>
-      </w:r>
-      <w:proofErr w:type="spellEnd"/>
-      <w:r>
-        <w:rPr>
-          <w:sz w:val="24"/>
-          <w:szCs w:val="24"/>
-        </w:rPr>
-        <w:t xml:space="preserve"> Virtual-DOM operations are faster than direct DOM manipulations.</w:t>
+          <w:b/>
+          <w:bCs/>
+          <w:sz w:val="24"/>
+          <w:szCs w:val="24"/>
+        </w:rPr>
+        <w:t>n3)</w:t>
+      </w:r>
+      <w:r>
+        <w:rPr>
+          <w:sz w:val="24"/>
+          <w:szCs w:val="24"/>
+        </w:rPr>
+        <w:t xml:space="preserve">, but React has reduced that down to </w:t>
+      </w:r>
+      <w:r>
+        <w:rPr>
+          <w:b/>
+          <w:bCs/>
+          <w:sz w:val="24"/>
+          <w:szCs w:val="24"/>
+        </w:rPr>
+        <w:t>~ O(n)</w:t>
+      </w:r>
+      <w:r>
+        <w:rPr>
+          <w:sz w:val="24"/>
+          <w:szCs w:val="24"/>
+        </w:rPr>
+        <w:t>, thanks to reference keys on DOM nodes.</w:t>
       </w:r>
     </w:p>
     <w:p>
       <w:pPr>
         <w:ind w:firstLine="720"/>
+        <w:rPr>
+          <w:sz w:val="24"/>
+          <w:szCs w:val="24"/>
+        </w:rPr>
+      </w:pPr>
+    </w:p>
+    <w:p>
+      <w:pPr>
+        <w:rPr>
+          <w:sz w:val="24"/>
+          <w:szCs w:val="24"/>
+        </w:rPr>
+      </w:pPr>
+    </w:p>
+    <w:p>
+      <w:pPr>
+        <w:rPr>
+          <w:sz w:val="24"/>
+          <w:szCs w:val="24"/>
+        </w:rPr>
+      </w:pPr>
+    </w:p>
+    <w:p>
+      <w:pPr>
+        <w:rPr>
+          <w:sz w:val="24"/>
+          <w:szCs w:val="24"/>
+        </w:rPr>
+      </w:pPr>
+    </w:p>
+    <w:p>
+      <w:pPr>
+        <w:rPr>
+          <w:sz w:val="24"/>
+          <w:szCs w:val="24"/>
+        </w:rPr>
+      </w:pPr>
+    </w:p>
+    <w:p>
+      <w:pPr>
+        <w:rPr>
+          <w:sz w:val="24"/>
+          <w:szCs w:val="24"/>
+        </w:rPr>
+      </w:pPr>
+    </w:p>
+    <w:p>
+      <w:pPr>
+        <w:rPr>
+          <w:sz w:val="24"/>
+          <w:szCs w:val="24"/>
+        </w:rPr>
+      </w:pPr>
+    </w:p>
+    <w:p>
+      <w:pPr>
+        <w:rPr>
+          <w:sz w:val="24"/>
+          <w:szCs w:val="24"/>
+        </w:rPr>
+      </w:pPr>
+    </w:p>
+    <w:p>
+      <w:pPr>
+        <w:rPr>
+          <w:sz w:val="24"/>
+          <w:szCs w:val="24"/>
+        </w:rPr>
+      </w:pPr>
+    </w:p>
+    <w:p>
+      <w:pPr>
+        <w:rPr>
+          <w:sz w:val="24"/>
+          <w:szCs w:val="24"/>
+        </w:rPr>
+      </w:pPr>
+    </w:p>
+    <w:p>
+      <w:pPr>
         <w:rPr>
           <w:sz w:val="24"/>
           <w:szCs w:val="24"/>
@@ -2028,6 +2650,69 @@
     </w:p>
     <w:p>
       <w:pPr>
+        <w:jc w:val="center"/>
+        <w:rPr>
+          <w:sz w:val="24"/>
+          <w:szCs w:val="24"/>
+        </w:rPr>
+      </w:pPr>
+      <w:r>
+        <w:rPr>
+          <w:noProof/>
+          <w:lang w:eastAsia="en-IN" w:bidi="kn-IN"/>
+        </w:rPr>
+        <w:drawing>
+          <wp:inline distT="0" distB="0" distL="0" distR="0">
+            <wp:extent cx="3279531" cy="2553144"/>
+            <wp:effectExtent l="0" t="0" r="0" b="0"/>
+            <wp:docPr id="5" name="Picture 5" descr="Image result for component  meme"/>
+            <wp:cNvGraphicFramePr>
+              <a:graphicFrameLocks xmlns:a="http://schemas.openxmlformats.org/drawingml/2006/main" noChangeAspect="1"/>
+            </wp:cNvGraphicFramePr>
+            <a:graphic xmlns:a="http://schemas.openxmlformats.org/drawingml/2006/main">
+              <a:graphicData uri="http://schemas.openxmlformats.org/drawingml/2006/picture">
+                <pic:pic xmlns:pic="http://schemas.openxmlformats.org/drawingml/2006/picture">
+                  <pic:nvPicPr>
+                    <pic:cNvPr id="0" name="Picture 12" descr="Image result for component  meme"/>
+                    <pic:cNvPicPr>
+                      <a:picLocks noChangeAspect="1" noChangeArrowheads="1"/>
+                    </pic:cNvPicPr>
+                  </pic:nvPicPr>
+                  <pic:blipFill>
+                    <a:blip r:embed="rId10" cstate="print">
+                      <a:extLst>
+                        <a:ext uri="{28A0092B-C50C-407E-A947-70E740481C1C}">
+                          <a14:useLocalDpi xmlns:a14="http://schemas.microsoft.com/office/drawing/2010/main" val="0"/>
+                        </a:ext>
+                      </a:extLst>
+                    </a:blip>
+                    <a:srcRect/>
+                    <a:stretch>
+                      <a:fillRect/>
+                    </a:stretch>
+                  </pic:blipFill>
+                  <pic:spPr bwMode="auto">
+                    <a:xfrm>
+                      <a:off x="0" y="0"/>
+                      <a:ext cx="3301094" cy="2569931"/>
+                    </a:xfrm>
+                    <a:prstGeom prst="rect">
+                      <a:avLst/>
+                    </a:prstGeom>
+                    <a:noFill/>
+                    <a:ln>
+                      <a:noFill/>
+                    </a:ln>
+                  </pic:spPr>
+                </pic:pic>
+              </a:graphicData>
+            </a:graphic>
+          </wp:inline>
+        </w:drawing>
+      </w:r>
+    </w:p>
+    <w:p>
+      <w:pPr>
         <w:rPr>
           <w:sz w:val="24"/>
           <w:szCs w:val="24"/>
@@ -2048,7 +2733,7 @@
         </w:rPr>
         <w:t xml:space="preserve">You need to break down your apps into components beforehand. </w:t>
       </w:r>
-      <w:hyperlink r:id="rId5" w:history="1">
+      <w:hyperlink r:id="rId11" w:history="1">
         <w:r>
           <w:rPr>
             <w:rStyle w:val="Hyperlink"/>
@@ -2087,7 +2772,7 @@
         </w:rPr>
         <w:t xml:space="preserve">having </w:t>
       </w:r>
-      <w:hyperlink r:id="rId6" w:history="1">
+      <w:hyperlink r:id="rId12" w:history="1">
         <w:r>
           <w:rPr>
             <w:rStyle w:val="Hyperlink"/>
@@ -2203,78 +2888,6 @@
     </w:p>
     <w:p>
       <w:pPr>
-        <w:rPr>
-          <w:sz w:val="24"/>
-          <w:szCs w:val="24"/>
-        </w:rPr>
-      </w:pPr>
-    </w:p>
-    <w:p>
-      <w:pPr>
-        <w:rPr>
-          <w:sz w:val="24"/>
-          <w:szCs w:val="24"/>
-        </w:rPr>
-      </w:pPr>
-    </w:p>
-    <w:p>
-      <w:pPr>
-        <w:rPr>
-          <w:sz w:val="24"/>
-          <w:szCs w:val="24"/>
-        </w:rPr>
-      </w:pPr>
-    </w:p>
-    <w:p>
-      <w:pPr>
-        <w:rPr>
-          <w:sz w:val="24"/>
-          <w:szCs w:val="24"/>
-        </w:rPr>
-      </w:pPr>
-    </w:p>
-    <w:p>
-      <w:pPr>
-        <w:rPr>
-          <w:sz w:val="24"/>
-          <w:szCs w:val="24"/>
-        </w:rPr>
-      </w:pPr>
-    </w:p>
-    <w:p>
-      <w:pPr>
-        <w:rPr>
-          <w:sz w:val="24"/>
-          <w:szCs w:val="24"/>
-        </w:rPr>
-      </w:pPr>
-    </w:p>
-    <w:p>
-      <w:pPr>
-        <w:rPr>
-          <w:sz w:val="24"/>
-          <w:szCs w:val="24"/>
-        </w:rPr>
-      </w:pPr>
-    </w:p>
-    <w:p>
-      <w:pPr>
-        <w:rPr>
-          <w:sz w:val="24"/>
-          <w:szCs w:val="24"/>
-        </w:rPr>
-      </w:pPr>
-    </w:p>
-    <w:p>
-      <w:pPr>
-        <w:rPr>
-          <w:sz w:val="24"/>
-          <w:szCs w:val="24"/>
-        </w:rPr>
-      </w:pPr>
-    </w:p>
-    <w:p>
-      <w:pPr>
         <w:jc w:val="center"/>
         <w:rPr>
           <w:b/>
@@ -2316,7 +2929,7 @@
         </w:rPr>
         <w:t xml:space="preserve">There is no better place to learn the secrets of React coding than the </w:t>
       </w:r>
-      <w:hyperlink r:id="rId7" w:history="1">
+      <w:hyperlink r:id="rId13" w:history="1">
         <w:r>
           <w:rPr>
             <w:rStyle w:val="Hyperlink"/>
@@ -2348,7 +2961,7 @@
         </w:rPr>
         <w:t xml:space="preserve">I have included sample applications in </w:t>
       </w:r>
-      <w:hyperlink r:id="rId8" w:history="1">
+      <w:hyperlink r:id="rId14" w:history="1">
         <w:r>
           <w:rPr>
             <w:rStyle w:val="Hyperlink"/>
@@ -2365,8 +2978,436 @@
         </w:rPr>
         <w:t>.</w:t>
       </w:r>
+    </w:p>
+    <w:p>
+      <w:pPr>
+        <w:jc w:val="center"/>
+        <w:rPr>
+          <w:sz w:val="24"/>
+          <w:szCs w:val="24"/>
+        </w:rPr>
+      </w:pPr>
+      <w:r>
+        <w:rPr>
+          <w:noProof/>
+          <w:lang w:eastAsia="en-IN" w:bidi="kn-IN"/>
+        </w:rPr>
+        <w:drawing>
+          <wp:inline distT="0" distB="0" distL="0" distR="0">
+            <wp:extent cx="3191510" cy="3191510"/>
+            <wp:effectExtent l="0" t="0" r="8890" b="8890"/>
+            <wp:docPr id="8" name="Picture 8" descr="Image result for react js meme"/>
+            <wp:cNvGraphicFramePr>
+              <a:graphicFrameLocks xmlns:a="http://schemas.openxmlformats.org/drawingml/2006/main" noChangeAspect="1"/>
+            </wp:cNvGraphicFramePr>
+            <a:graphic xmlns:a="http://schemas.openxmlformats.org/drawingml/2006/main">
+              <a:graphicData uri="http://schemas.openxmlformats.org/drawingml/2006/picture">
+                <pic:pic xmlns:pic="http://schemas.openxmlformats.org/drawingml/2006/picture">
+                  <pic:nvPicPr>
+                    <pic:cNvPr id="0" name="Picture 21" descr="Image result for react js meme"/>
+                    <pic:cNvPicPr>
+                      <a:picLocks noChangeAspect="1" noChangeArrowheads="1"/>
+                    </pic:cNvPicPr>
+                  </pic:nvPicPr>
+                  <pic:blipFill>
+                    <a:blip r:embed="rId15">
+                      <a:extLst>
+                        <a:ext uri="{28A0092B-C50C-407E-A947-70E740481C1C}">
+                          <a14:useLocalDpi xmlns:a14="http://schemas.microsoft.com/office/drawing/2010/main" val="0"/>
+                        </a:ext>
+                      </a:extLst>
+                    </a:blip>
+                    <a:srcRect/>
+                    <a:stretch>
+                      <a:fillRect/>
+                    </a:stretch>
+                  </pic:blipFill>
+                  <pic:spPr bwMode="auto">
+                    <a:xfrm>
+                      <a:off x="0" y="0"/>
+                      <a:ext cx="3191510" cy="3191510"/>
+                    </a:xfrm>
+                    <a:prstGeom prst="rect">
+                      <a:avLst/>
+                    </a:prstGeom>
+                    <a:noFill/>
+                    <a:ln>
+                      <a:noFill/>
+                    </a:ln>
+                  </pic:spPr>
+                </pic:pic>
+              </a:graphicData>
+            </a:graphic>
+          </wp:inline>
+        </w:drawing>
+      </w:r>
+    </w:p>
+    <w:p>
+      <w:pPr>
+        <w:rPr>
+          <w:sz w:val="24"/>
+          <w:szCs w:val="24"/>
+        </w:rPr>
+      </w:pPr>
+    </w:p>
+    <w:p>
+      <w:pPr>
+        <w:rPr>
+          <w:sz w:val="24"/>
+          <w:szCs w:val="24"/>
+        </w:rPr>
+      </w:pPr>
+    </w:p>
+    <w:p>
+      <w:pPr>
+        <w:rPr>
+          <w:sz w:val="24"/>
+          <w:szCs w:val="24"/>
+        </w:rPr>
+      </w:pPr>
+    </w:p>
+    <w:p>
+      <w:pPr>
+        <w:rPr>
+          <w:sz w:val="24"/>
+          <w:szCs w:val="24"/>
+        </w:rPr>
+      </w:pPr>
+    </w:p>
+    <w:p>
+      <w:pPr>
+        <w:rPr>
+          <w:sz w:val="24"/>
+          <w:szCs w:val="24"/>
+        </w:rPr>
+      </w:pPr>
+    </w:p>
+    <w:p>
+      <w:pPr>
+        <w:rPr>
+          <w:sz w:val="24"/>
+          <w:szCs w:val="24"/>
+        </w:rPr>
+      </w:pPr>
+    </w:p>
+    <w:p>
+      <w:pPr>
+        <w:rPr>
+          <w:sz w:val="24"/>
+          <w:szCs w:val="24"/>
+        </w:rPr>
+      </w:pPr>
+    </w:p>
+    <w:p>
+      <w:pPr>
+        <w:rPr>
+          <w:sz w:val="24"/>
+          <w:szCs w:val="24"/>
+        </w:rPr>
+      </w:pPr>
+    </w:p>
+    <w:p>
+      <w:pPr>
+        <w:rPr>
+          <w:sz w:val="24"/>
+          <w:szCs w:val="24"/>
+        </w:rPr>
+      </w:pPr>
+    </w:p>
+    <w:p>
+      <w:pPr>
+        <w:rPr>
+          <w:sz w:val="24"/>
+          <w:szCs w:val="24"/>
+        </w:rPr>
+      </w:pPr>
+    </w:p>
+    <w:p>
+      <w:pPr>
+        <w:rPr>
+          <w:sz w:val="24"/>
+          <w:szCs w:val="24"/>
+        </w:rPr>
+      </w:pPr>
+    </w:p>
+    <w:p>
+      <w:pPr>
+        <w:rPr>
+          <w:sz w:val="24"/>
+          <w:szCs w:val="24"/>
+        </w:rPr>
+      </w:pPr>
+    </w:p>
+    <w:p>
+      <w:pPr>
+        <w:rPr>
+          <w:sz w:val="24"/>
+          <w:szCs w:val="24"/>
+        </w:rPr>
+      </w:pPr>
+    </w:p>
+    <w:p>
+      <w:pPr>
+        <w:rPr>
+          <w:sz w:val="24"/>
+          <w:szCs w:val="24"/>
+        </w:rPr>
+      </w:pPr>
+    </w:p>
+    <w:p>
+      <w:pPr>
+        <w:jc w:val="center"/>
+        <w:rPr>
+          <w:sz w:val="24"/>
+          <w:szCs w:val="24"/>
+        </w:rPr>
+      </w:pPr>
+      <w:r>
+        <w:rPr>
+          <w:b/>
+          <w:bCs/>
+          <w:sz w:val="32"/>
+          <w:szCs w:val="32"/>
+        </w:rPr>
+        <w:lastRenderedPageBreak/>
+        <w:t>React JS Pros and Cons</w:t>
+      </w:r>
+    </w:p>
+    <w:p>
+      <w:pPr>
+        <w:rPr>
+          <w:sz w:val="24"/>
+          <w:szCs w:val="24"/>
+        </w:rPr>
+      </w:pPr>
+      <w:r>
+        <w:rPr>
+          <w:b/>
+          <w:bCs/>
+          <w:sz w:val="24"/>
+          <w:szCs w:val="24"/>
+        </w:rPr>
+        <w:t>Pros:</w:t>
+      </w:r>
+    </w:p>
+    <w:p>
+      <w:pPr>
+        <w:ind w:firstLine="720"/>
+        <w:rPr>
+          <w:sz w:val="24"/>
+          <w:szCs w:val="24"/>
+        </w:rPr>
+      </w:pPr>
+      <w:r>
+        <w:rPr>
+          <w:sz w:val="24"/>
+          <w:szCs w:val="24"/>
+        </w:rPr>
+        <w:t>Componentization.</w:t>
+      </w:r>
+    </w:p>
+    <w:p>
+      <w:pPr>
+        <w:ind w:firstLine="720"/>
+        <w:rPr>
+          <w:sz w:val="24"/>
+          <w:szCs w:val="24"/>
+        </w:rPr>
+      </w:pPr>
+      <w:r>
+        <w:rPr>
+          <w:sz w:val="24"/>
+          <w:szCs w:val="24"/>
+        </w:rPr>
+        <w:t>Virtual DOM</w:t>
+      </w:r>
+    </w:p>
+    <w:p>
+      <w:pPr>
+        <w:ind w:firstLine="720"/>
+        <w:rPr>
+          <w:sz w:val="24"/>
+          <w:szCs w:val="24"/>
+        </w:rPr>
+      </w:pPr>
+      <w:r>
+        <w:rPr>
+          <w:sz w:val="24"/>
+          <w:szCs w:val="24"/>
+        </w:rPr>
+        <w:t>Batched Updates thanks to Virtual DOM</w:t>
+      </w:r>
+    </w:p>
+    <w:p>
+      <w:pPr>
+        <w:ind w:firstLine="720"/>
+        <w:rPr>
+          <w:sz w:val="24"/>
+          <w:szCs w:val="24"/>
+        </w:rPr>
+      </w:pPr>
+      <w:r>
+        <w:rPr>
+          <w:sz w:val="24"/>
+          <w:szCs w:val="24"/>
+        </w:rPr>
+        <w:t>Strong Community Support</w:t>
+      </w:r>
+    </w:p>
+    <w:p>
+      <w:pPr>
+        <w:ind w:firstLine="720"/>
+        <w:rPr>
+          <w:sz w:val="24"/>
+          <w:szCs w:val="24"/>
+        </w:rPr>
+      </w:pPr>
+      <w:r>
+        <w:rPr>
+          <w:sz w:val="24"/>
+          <w:szCs w:val="24"/>
+        </w:rPr>
+        <w:t>Existing products in the market</w:t>
+      </w:r>
+    </w:p>
+    <w:p>
+      <w:pPr>
+        <w:ind w:firstLine="720"/>
+        <w:rPr>
+          <w:sz w:val="24"/>
+          <w:szCs w:val="24"/>
+        </w:rPr>
+      </w:pPr>
+      <w:r>
+        <w:rPr>
+          <w:sz w:val="24"/>
+          <w:szCs w:val="24"/>
+        </w:rPr>
+        <w:t>Good Portfolio!</w:t>
+      </w:r>
+    </w:p>
+    <w:p>
+      <w:pPr>
+        <w:rPr>
+          <w:sz w:val="24"/>
+          <w:szCs w:val="24"/>
+        </w:rPr>
+      </w:pPr>
+    </w:p>
+    <w:p>
+      <w:pPr>
+        <w:rPr>
+          <w:sz w:val="24"/>
+          <w:szCs w:val="24"/>
+        </w:rPr>
+      </w:pPr>
+      <w:r>
+        <w:rPr>
+          <w:b/>
+          <w:bCs/>
+          <w:sz w:val="24"/>
+          <w:szCs w:val="24"/>
+        </w:rPr>
+        <w:t>Cons:</w:t>
+      </w:r>
+    </w:p>
+    <w:p>
+      <w:pPr>
+        <w:ind w:firstLine="720"/>
+        <w:rPr>
+          <w:sz w:val="24"/>
+          <w:szCs w:val="24"/>
+        </w:rPr>
+      </w:pPr>
+      <w:r>
+        <w:rPr>
+          <w:sz w:val="24"/>
+          <w:szCs w:val="24"/>
+        </w:rPr>
+        <w:t>Steep learning curve</w:t>
+      </w:r>
+    </w:p>
+    <w:p>
+      <w:pPr>
+        <w:ind w:firstLine="720"/>
+        <w:rPr>
+          <w:sz w:val="24"/>
+          <w:szCs w:val="24"/>
+        </w:rPr>
+      </w:pPr>
+      <w:r>
+        <w:rPr>
+          <w:sz w:val="24"/>
+          <w:szCs w:val="24"/>
+        </w:rPr>
+        <w:t>Poor support for legacy or third party library</w:t>
+      </w:r>
+    </w:p>
+    <w:p>
+      <w:pPr>
+        <w:ind w:firstLine="720"/>
+        <w:rPr>
+          <w:sz w:val="24"/>
+          <w:szCs w:val="24"/>
+        </w:rPr>
+      </w:pPr>
+      <w:r>
+        <w:rPr>
+          <w:sz w:val="24"/>
+          <w:szCs w:val="24"/>
+        </w:rPr>
+        <w:t>Component enforcement</w:t>
+      </w:r>
       <w:bookmarkStart w:id="0" w:name="_GoBack"/>
       <w:bookmarkEnd w:id="0"/>
+    </w:p>
+    <w:p>
+      <w:pPr>
+        <w:ind w:firstLine="720"/>
+        <w:rPr>
+          <w:sz w:val="24"/>
+          <w:szCs w:val="24"/>
+        </w:rPr>
+      </w:pPr>
+      <w:r>
+        <w:rPr>
+          <w:sz w:val="24"/>
+          <w:szCs w:val="24"/>
+        </w:rPr>
+        <w:t>Lack of proper framework (This can be a pro as well)</w:t>
+      </w:r>
+    </w:p>
+    <w:p>
+      <w:pPr>
+        <w:rPr>
+          <w:sz w:val="24"/>
+          <w:szCs w:val="24"/>
+        </w:rPr>
+      </w:pPr>
+    </w:p>
+    <w:p>
+      <w:pPr>
+        <w:rPr>
+          <w:sz w:val="24"/>
+          <w:szCs w:val="24"/>
+        </w:rPr>
+      </w:pPr>
+    </w:p>
+    <w:p>
+      <w:pPr>
+        <w:rPr>
+          <w:sz w:val="24"/>
+          <w:szCs w:val="24"/>
+        </w:rPr>
+      </w:pPr>
+    </w:p>
+    <w:p>
+      <w:pPr>
+        <w:rPr>
+          <w:sz w:val="24"/>
+          <w:szCs w:val="24"/>
+        </w:rPr>
+      </w:pPr>
     </w:p>
     <w:p>
       <w:pPr>

</xml_diff>

<commit_message>
Added react diffing and patching image to blog
</commit_message>
<xml_diff>
--- a/Blog/Introduction to ReactJS Basics.docx
+++ b/Blog/Introduction to ReactJS Basics.docx
@@ -2498,92 +2498,66 @@
     </w:p>
     <w:p>
       <w:pPr>
-        <w:ind w:firstLine="720"/>
-        <w:rPr>
-          <w:sz w:val="24"/>
-          <w:szCs w:val="24"/>
-        </w:rPr>
-      </w:pPr>
-    </w:p>
-    <w:p>
-      <w:pPr>
-        <w:rPr>
-          <w:sz w:val="24"/>
-          <w:szCs w:val="24"/>
-        </w:rPr>
-      </w:pPr>
-    </w:p>
-    <w:p>
-      <w:pPr>
-        <w:rPr>
-          <w:sz w:val="24"/>
-          <w:szCs w:val="24"/>
-        </w:rPr>
-      </w:pPr>
-    </w:p>
-    <w:p>
-      <w:pPr>
-        <w:rPr>
-          <w:sz w:val="24"/>
-          <w:szCs w:val="24"/>
-        </w:rPr>
-      </w:pPr>
-    </w:p>
-    <w:p>
-      <w:pPr>
-        <w:rPr>
-          <w:sz w:val="24"/>
-          <w:szCs w:val="24"/>
-        </w:rPr>
-      </w:pPr>
-    </w:p>
-    <w:p>
-      <w:pPr>
-        <w:rPr>
-          <w:sz w:val="24"/>
-          <w:szCs w:val="24"/>
-        </w:rPr>
-      </w:pPr>
-    </w:p>
-    <w:p>
-      <w:pPr>
-        <w:rPr>
-          <w:sz w:val="24"/>
-          <w:szCs w:val="24"/>
-        </w:rPr>
-      </w:pPr>
-    </w:p>
-    <w:p>
-      <w:pPr>
-        <w:rPr>
-          <w:sz w:val="24"/>
-          <w:szCs w:val="24"/>
-        </w:rPr>
-      </w:pPr>
-    </w:p>
-    <w:p>
-      <w:pPr>
-        <w:rPr>
-          <w:sz w:val="24"/>
-          <w:szCs w:val="24"/>
-        </w:rPr>
-      </w:pPr>
-    </w:p>
-    <w:p>
-      <w:pPr>
-        <w:rPr>
-          <w:sz w:val="24"/>
-          <w:szCs w:val="24"/>
-        </w:rPr>
-      </w:pPr>
-    </w:p>
-    <w:p>
-      <w:pPr>
-        <w:rPr>
-          <w:sz w:val="24"/>
-          <w:szCs w:val="24"/>
-        </w:rPr>
-      </w:pPr>
+        <w:rPr>
+          <w:sz w:val="24"/>
+          <w:szCs w:val="24"/>
+        </w:rPr>
+      </w:pPr>
+      <w:r>
+        <w:rPr>
+          <w:noProof/>
+          <w:lang w:eastAsia="en-IN" w:bidi="kn-IN"/>
+        </w:rPr>
+        <w:lastRenderedPageBreak/>
+        <w:drawing>
+          <wp:inline distT="0" distB="0" distL="0" distR="0">
+            <wp:extent cx="5731510" cy="7978758"/>
+            <wp:effectExtent l="0" t="0" r="2540" b="3810"/>
+            <wp:docPr id="9" name="Picture 9" descr="https://cdn-images-1.medium.com/max/800/1*chzMjpfd821rcHntjWb8rQ.png"/>
+            <wp:cNvGraphicFramePr>
+              <a:graphicFrameLocks xmlns:a="http://schemas.openxmlformats.org/drawingml/2006/main" noChangeAspect="1"/>
+            </wp:cNvGraphicFramePr>
+            <a:graphic xmlns:a="http://schemas.openxmlformats.org/drawingml/2006/main">
+              <a:graphicData uri="http://schemas.openxmlformats.org/drawingml/2006/picture">
+                <pic:pic xmlns:pic="http://schemas.openxmlformats.org/drawingml/2006/picture">
+                  <pic:nvPicPr>
+                    <pic:cNvPr id="0" name="Picture 23" descr="https://cdn-images-1.medium.com/max/800/1*chzMjpfd821rcHntjWb8rQ.png"/>
+                    <pic:cNvPicPr>
+                      <a:picLocks noChangeAspect="1" noChangeArrowheads="1"/>
+                    </pic:cNvPicPr>
+                  </pic:nvPicPr>
+                  <pic:blipFill>
+                    <a:blip r:embed="rId10">
+                      <a:extLst>
+                        <a:ext uri="{28A0092B-C50C-407E-A947-70E740481C1C}">
+                          <a14:useLocalDpi xmlns:a14="http://schemas.microsoft.com/office/drawing/2010/main" val="0"/>
+                        </a:ext>
+                      </a:extLst>
+                    </a:blip>
+                    <a:srcRect/>
+                    <a:stretch>
+                      <a:fillRect/>
+                    </a:stretch>
+                  </pic:blipFill>
+                  <pic:spPr bwMode="auto">
+                    <a:xfrm>
+                      <a:off x="0" y="0"/>
+                      <a:ext cx="5731510" cy="7978758"/>
+                    </a:xfrm>
+                    <a:prstGeom prst="rect">
+                      <a:avLst/>
+                    </a:prstGeom>
+                    <a:noFill/>
+                    <a:ln>
+                      <a:noFill/>
+                    </a:ln>
+                  </pic:spPr>
+                </pic:pic>
+              </a:graphicData>
+            </a:graphic>
+          </wp:inline>
+        </w:drawing>
+      </w:r>
     </w:p>
     <w:p>
       <w:pPr>
@@ -2619,7 +2593,18 @@
           <w:szCs w:val="32"/>
         </w:rPr>
         <w:lastRenderedPageBreak/>
-        <w:t>Thinking in Components</w:t>
+        <w:t>Think</w:t>
+      </w:r>
+      <w:bookmarkStart w:id="0" w:name="_GoBack"/>
+      <w:bookmarkEnd w:id="0"/>
+      <w:r>
+        <w:rPr>
+          <w:b/>
+          <w:bCs/>
+          <w:sz w:val="32"/>
+          <w:szCs w:val="32"/>
+        </w:rPr>
+        <w:t>ing in Components</w:t>
       </w:r>
     </w:p>
     <w:p>
@@ -2679,7 +2664,7 @@
                     </pic:cNvPicPr>
                   </pic:nvPicPr>
                   <pic:blipFill>
-                    <a:blip r:embed="rId10" cstate="print">
+                    <a:blip r:embed="rId11" cstate="print">
                       <a:extLst>
                         <a:ext uri="{28A0092B-C50C-407E-A947-70E740481C1C}">
                           <a14:useLocalDpi xmlns:a14="http://schemas.microsoft.com/office/drawing/2010/main" val="0"/>
@@ -2733,7 +2718,7 @@
         </w:rPr>
         <w:t xml:space="preserve">You need to break down your apps into components beforehand. </w:t>
       </w:r>
-      <w:hyperlink r:id="rId11" w:history="1">
+      <w:hyperlink r:id="rId12" w:history="1">
         <w:r>
           <w:rPr>
             <w:rStyle w:val="Hyperlink"/>
@@ -2772,7 +2757,7 @@
         </w:rPr>
         <w:t xml:space="preserve">having </w:t>
       </w:r>
-      <w:hyperlink r:id="rId12" w:history="1">
+      <w:hyperlink r:id="rId13" w:history="1">
         <w:r>
           <w:rPr>
             <w:rStyle w:val="Hyperlink"/>
@@ -2929,7 +2914,7 @@
         </w:rPr>
         <w:t xml:space="preserve">There is no better place to learn the secrets of React coding than the </w:t>
       </w:r>
-      <w:hyperlink r:id="rId13" w:history="1">
+      <w:hyperlink r:id="rId14" w:history="1">
         <w:r>
           <w:rPr>
             <w:rStyle w:val="Hyperlink"/>
@@ -2961,7 +2946,7 @@
         </w:rPr>
         <w:t xml:space="preserve">I have included sample applications in </w:t>
       </w:r>
-      <w:hyperlink r:id="rId14" w:history="1">
+      <w:hyperlink r:id="rId15" w:history="1">
         <w:r>
           <w:rPr>
             <w:rStyle w:val="Hyperlink"/>
@@ -3010,7 +2995,7 @@
                     </pic:cNvPicPr>
                   </pic:nvPicPr>
                   <pic:blipFill>
-                    <a:blip r:embed="rId15">
+                    <a:blip r:embed="rId16">
                       <a:extLst>
                         <a:ext uri="{28A0092B-C50C-407E-A947-70E740481C1C}">
                           <a14:useLocalDpi xmlns:a14="http://schemas.microsoft.com/office/drawing/2010/main" val="0"/>
@@ -3358,8 +3343,6 @@
         </w:rPr>
         <w:t>Component enforcement</w:t>
       </w:r>
-      <w:bookmarkStart w:id="0" w:name="_GoBack"/>
-      <w:bookmarkEnd w:id="0"/>
     </w:p>
     <w:p>
       <w:pPr>

</xml_diff>